<commit_message>
Fixed input on exercise 4)
</commit_message>
<xml_diff>
--- a/Homework 2/H02 Homework2 Aprendizagem.docx
+++ b/Homework 2/H02 Homework2 Aprendizagem.docx
@@ -1181,13 +1181,7 @@
                           <w:rPr>
                             <w:rFonts w:ascii="Cambria Math" w:hAnsi="Cambria Math" w:cs="Times New Roman"/>
                           </w:rPr>
-                          <m:t>1.414</m:t>
-                        </m:r>
-                        <m:r>
-                          <w:rPr>
-                            <w:rFonts w:ascii="Cambria Math" w:hAnsi="Cambria Math" w:cs="Times New Roman"/>
-                          </w:rPr>
-                          <m:t>214</m:t>
+                          <m:t>1.414214</m:t>
                         </m:r>
                       </m:e>
                     </m:mr>
@@ -1483,13 +1477,7 @@
                                       <w:rPr>
                                         <w:rFonts w:ascii="Cambria Math" w:hAnsi="Cambria Math" w:cs="Times New Roman"/>
                                       </w:rPr>
-                                      <m:t>1</m:t>
-                                    </m:r>
-                                    <m:r>
-                                      <w:rPr>
-                                        <w:rFonts w:ascii="Cambria Math" w:hAnsi="Cambria Math" w:cs="Times New Roman"/>
-                                      </w:rPr>
-                                      <m:t>.732051</m:t>
+                                      <m:t>1.732051</m:t>
                                     </m:r>
                                   </m:e>
                                 </m:mr>
@@ -1518,13 +1506,7 @@
                                             <w:rPr>
                                               <w:rFonts w:ascii="Cambria Math" w:hAnsi="Cambria Math" w:cs="Times New Roman"/>
                                             </w:rPr>
-                                            <m:t>2.8</m:t>
-                                          </m:r>
-                                          <m:r>
-                                            <w:rPr>
-                                              <w:rFonts w:ascii="Cambria Math" w:hAnsi="Cambria Math" w:cs="Times New Roman"/>
-                                            </w:rPr>
-                                            <m:t>28427</m:t>
+                                            <m:t>2.828427</m:t>
                                           </m:r>
                                         </m:e>
                                       </m:mr>
@@ -1581,13 +1563,7 @@
                           <w:rPr>
                             <w:rFonts w:ascii="Cambria Math" w:hAnsi="Cambria Math" w:cs="Times New Roman"/>
                           </w:rPr>
-                          <m:t>89</m:t>
-                        </m:r>
-                        <m:r>
-                          <w:rPr>
-                            <w:rFonts w:ascii="Cambria Math" w:hAnsi="Cambria Math" w:cs="Times New Roman"/>
-                          </w:rPr>
-                          <m:t>.442719</m:t>
+                          <m:t>89.442719</m:t>
                         </m:r>
                       </m:e>
                     </m:mr>
@@ -2765,19 +2741,7 @@
                           <w:rPr>
                             <w:rFonts w:ascii="Cambria Math" w:hAnsi="Cambria Math" w:cs="Times New Roman"/>
                           </w:rPr>
-                          <m:t>0.193258  0.043578 -0.090735 -0.18677</m:t>
-                        </m:r>
-                        <m:r>
-                          <w:rPr>
-                            <w:rFonts w:ascii="Cambria Math" w:hAnsi="Cambria Math" w:cs="Times New Roman"/>
-                          </w:rPr>
-                          <m:t xml:space="preserve">7  </m:t>
-                        </m:r>
-                        <m:r>
-                          <w:rPr>
-                            <w:rFonts w:ascii="Cambria Math" w:hAnsi="Cambria Math" w:cs="Times New Roman"/>
-                          </w:rPr>
-                          <m:t>0.323205  0.052375 -0.195406 -0.139498</m:t>
+                          <m:t>0.193258  0.043578 -0.090735 -0.186777  0.323205  0.052375 -0.195406 -0.139498</m:t>
                         </m:r>
                       </m:e>
                     </m:mr>
@@ -3530,16 +3494,8 @@
         <w:rPr>
           <w:lang w:val="en-US"/>
         </w:rPr>
-        <w:t>IG</w:t>
+        <w:t>IG=[</w:t>
       </w:r>
-      <w:proofErr w:type="gramStart"/>
-      <w:r>
-        <w:rPr>
-          <w:lang w:val="en-US"/>
-        </w:rPr>
-        <w:t>=[</w:t>
-      </w:r>
-      <w:proofErr w:type="gramEnd"/>
       <w:r>
         <w:rPr>
           <w:lang w:val="en-US"/>
@@ -3583,6 +3539,7 @@
         <w:rPr>
           <w:lang w:val="en-US"/>
         </w:rPr>
+        <w:lastRenderedPageBreak/>
         <w:t>If y1=2</w:t>
       </w:r>
       <w:r>
@@ -3637,6 +3594,12 @@
         <w:rPr>
           <w:lang w:val="en-US"/>
         </w:rPr>
+        <w:t xml:space="preserve"> (tied between Y2 and Y3)</w:t>
+      </w:r>
+      <w:r>
+        <w:rPr>
+          <w:lang w:val="en-US"/>
+        </w:rPr>
         <w:t xml:space="preserve"> (IG(</w:t>
       </w:r>
       <w:r>
@@ -3649,7 +3612,7 @@
         <w:rPr>
           <w:lang w:val="en-US"/>
         </w:rPr>
-        <w:t>[0.         0.         0.69314718]</w:t>
+        <w:t>[0. 0. 0.]</w:t>
       </w:r>
       <w:r>
         <w:rPr>
@@ -3676,7 +3639,19 @@
         <w:rPr>
           <w:lang w:val="en-US"/>
         </w:rPr>
-        <w:t>If Y1=0 -&gt; 0</w:t>
+        <w:t>If Y</w:t>
+      </w:r>
+      <w:r>
+        <w:rPr>
+          <w:lang w:val="en-US"/>
+        </w:rPr>
+        <w:t>3</w:t>
+      </w:r>
+      <w:r>
+        <w:rPr>
+          <w:lang w:val="en-US"/>
+        </w:rPr>
+        <w:t>=0 -&gt; 0</w:t>
       </w:r>
     </w:p>
     <w:p>
@@ -3692,7 +3667,19 @@
           <w:lang w:val="en-US"/>
         </w:rPr>
         <w:tab/>
-        <w:t>If Y1=1 -&gt; 1</w:t>
+        <w:t>If Y</w:t>
+      </w:r>
+      <w:r>
+        <w:rPr>
+          <w:lang w:val="en-US"/>
+        </w:rPr>
+        <w:t>3</w:t>
+      </w:r>
+      <w:r>
+        <w:rPr>
+          <w:lang w:val="en-US"/>
+        </w:rPr>
+        <w:t>=1 -&gt; 1</w:t>
       </w:r>
     </w:p>
     <w:p>
@@ -3738,7 +3725,21 @@
             <w:rFonts w:ascii="Cambria Math" w:hAnsi="Cambria Math"/>
             <w:lang w:val="en-US"/>
           </w:rPr>
-          <m:t xml:space="preserve">Accuracy= </m:t>
+          <m:t>Accuracy</m:t>
+        </m:r>
+        <m:r>
+          <w:rPr>
+            <w:rFonts w:ascii="Cambria Math" w:hAnsi="Cambria Math"/>
+            <w:lang w:val="en-US"/>
+          </w:rPr>
+          <m:t>(polinomial)</m:t>
+        </m:r>
+        <m:r>
+          <w:rPr>
+            <w:rFonts w:ascii="Cambria Math" w:hAnsi="Cambria Math"/>
+            <w:lang w:val="en-US"/>
+          </w:rPr>
+          <m:t xml:space="preserve">= </m:t>
         </m:r>
         <m:f>
           <m:fPr>
@@ -4384,7 +4385,6 @@
         <w:lang w:val="pt-PT"/>
       </w:rPr>
     </w:pPr>
-    <w:proofErr w:type="spellStart"/>
     <w:r>
       <w:rPr>
         <w:rFonts w:ascii="Cambria Math" w:hAnsi="Cambria Math" w:cs="Times New Roman"/>
@@ -4392,17 +4392,7 @@
         <w:bCs/>
         <w:lang w:val="pt-PT"/>
       </w:rPr>
-      <w:t>Homework</w:t>
-    </w:r>
-    <w:proofErr w:type="spellEnd"/>
-    <w:r>
-      <w:rPr>
-        <w:rFonts w:ascii="Cambria Math" w:hAnsi="Cambria Math" w:cs="Times New Roman"/>
-        <w:b/>
-        <w:bCs/>
-        <w:lang w:val="pt-PT"/>
-      </w:rPr>
-      <w:t xml:space="preserve"> I</w:t>
+      <w:t>Homework I</w:t>
     </w:r>
     <w:r>
       <w:rPr>
@@ -4411,27 +4401,7 @@
         <w:bCs/>
         <w:lang w:val="pt-PT"/>
       </w:rPr>
-      <w:t xml:space="preserve"> – </w:t>
-    </w:r>
-    <w:proofErr w:type="spellStart"/>
-    <w:r>
-      <w:rPr>
-        <w:rFonts w:ascii="Cambria Math" w:hAnsi="Cambria Math" w:cs="Times New Roman"/>
-        <w:b/>
-        <w:bCs/>
-        <w:lang w:val="pt-PT"/>
-      </w:rPr>
-      <w:t>Group</w:t>
-    </w:r>
-    <w:proofErr w:type="spellEnd"/>
-    <w:r>
-      <w:rPr>
-        <w:rFonts w:ascii="Cambria Math" w:hAnsi="Cambria Math" w:cs="Times New Roman"/>
-        <w:b/>
-        <w:bCs/>
-        <w:lang w:val="pt-PT"/>
-      </w:rPr>
-      <w:t xml:space="preserve"> </w:t>
+      <w:t xml:space="preserve"> – Group </w:t>
     </w:r>
     <w:r>
       <w:rPr>

</xml_diff>

<commit_message>
added report graphics and code
</commit_message>
<xml_diff>
--- a/Homework 2/H02 Homework2 Aprendizagem.docx
+++ b/Homework 2/H02 Homework2 Aprendizagem.docx
@@ -3494,8 +3494,16 @@
         <w:rPr>
           <w:lang w:val="en-US"/>
         </w:rPr>
-        <w:t>IG=[</w:t>
-      </w:r>
+        <w:t>IG</w:t>
+      </w:r>
+      <w:proofErr w:type="gramStart"/>
+      <w:r>
+        <w:rPr>
+          <w:lang w:val="en-US"/>
+        </w:rPr>
+        <w:t>=[</w:t>
+      </w:r>
+      <w:proofErr w:type="gramEnd"/>
       <w:r>
         <w:rPr>
           <w:lang w:val="en-US"/>
@@ -3725,21 +3733,7 @@
             <w:rFonts w:ascii="Cambria Math" w:hAnsi="Cambria Math"/>
             <w:lang w:val="en-US"/>
           </w:rPr>
-          <m:t>Accuracy</m:t>
-        </m:r>
-        <m:r>
-          <w:rPr>
-            <w:rFonts w:ascii="Cambria Math" w:hAnsi="Cambria Math"/>
-            <w:lang w:val="en-US"/>
-          </w:rPr>
-          <m:t>(polinomial)</m:t>
-        </m:r>
-        <m:r>
-          <w:rPr>
-            <w:rFonts w:ascii="Cambria Math" w:hAnsi="Cambria Math"/>
-            <w:lang w:val="en-US"/>
-          </w:rPr>
-          <m:t xml:space="preserve">= </m:t>
+          <m:t xml:space="preserve">Accuracy(polinomial)= </m:t>
         </m:r>
         <m:f>
           <m:fPr>
@@ -3855,10 +3849,8 @@
     <w:p>
       <w:pPr>
         <w:pStyle w:val="Body"/>
-        <w:rPr>
-          <w:rFonts w:ascii="Times New Roman" w:hAnsi="Times New Roman" w:cs="Times New Roman"/>
-          <w:iCs/>
-          <w:color w:val="auto"/>
+        <w:spacing w:before="120" w:after="120"/>
+        <w:rPr>
           <w:sz w:val="8"/>
           <w:szCs w:val="8"/>
           <w:lang w:val="en-US"/>
@@ -3880,9 +3872,70 @@
       </w:pPr>
       <w:r>
         <w:rPr>
-          <w:lang w:val="en-US"/>
-        </w:rPr>
-        <w:t>Answer 5</w:t>
+          <w:noProof/>
+          <w:lang w:val="en-US"/>
+        </w:rPr>
+        <w:drawing>
+          <wp:anchor distT="0" distB="0" distL="114300" distR="114300" simplePos="0" relativeHeight="251658240" behindDoc="0" locked="0" layoutInCell="1" allowOverlap="1" wp14:anchorId="2E617ADB" wp14:editId="64F37431">
+            <wp:simplePos x="0" y="0"/>
+            <wp:positionH relativeFrom="column">
+              <wp:posOffset>266238</wp:posOffset>
+            </wp:positionH>
+            <wp:positionV relativeFrom="paragraph">
+              <wp:posOffset>259253</wp:posOffset>
+            </wp:positionV>
+            <wp:extent cx="5257800" cy="4152900"/>
+            <wp:effectExtent l="0" t="0" r="0" b="0"/>
+            <wp:wrapTopAndBottom/>
+            <wp:docPr id="5" name="Picture 5" descr="Chart, line chart&#10;&#10;Description automatically generated"/>
+            <wp:cNvGraphicFramePr>
+              <a:graphicFrameLocks xmlns:a="http://schemas.openxmlformats.org/drawingml/2006/main" noChangeAspect="1"/>
+            </wp:cNvGraphicFramePr>
+            <a:graphic xmlns:a="http://schemas.openxmlformats.org/drawingml/2006/main">
+              <a:graphicData uri="http://schemas.openxmlformats.org/drawingml/2006/picture">
+                <pic:pic xmlns:pic="http://schemas.openxmlformats.org/drawingml/2006/picture">
+                  <pic:nvPicPr>
+                    <pic:cNvPr id="5" name="Picture 5" descr="Chart, line chart&#10;&#10;Description automatically generated"/>
+                    <pic:cNvPicPr/>
+                  </pic:nvPicPr>
+                  <pic:blipFill>
+                    <a:blip r:embed="rId7">
+                      <a:extLst>
+                        <a:ext uri="{28A0092B-C50C-407E-A947-70E740481C1C}">
+                          <a14:useLocalDpi xmlns:a14="http://schemas.microsoft.com/office/drawing/2010/main" val="0"/>
+                        </a:ext>
+                      </a:extLst>
+                    </a:blip>
+                    <a:stretch>
+                      <a:fillRect/>
+                    </a:stretch>
+                  </pic:blipFill>
+                  <pic:spPr>
+                    <a:xfrm>
+                      <a:off x="0" y="0"/>
+                      <a:ext cx="5257800" cy="4152900"/>
+                    </a:xfrm>
+                    <a:prstGeom prst="rect">
+                      <a:avLst/>
+                    </a:prstGeom>
+                  </pic:spPr>
+                </pic:pic>
+              </a:graphicData>
+            </a:graphic>
+            <wp14:sizeRelH relativeFrom="page">
+              <wp14:pctWidth>0</wp14:pctWidth>
+            </wp14:sizeRelH>
+            <wp14:sizeRelV relativeFrom="page">
+              <wp14:pctHeight>0</wp14:pctHeight>
+            </wp14:sizeRelV>
+          </wp:anchor>
+        </w:drawing>
+      </w:r>
+      <w:r>
+        <w:rPr>
+          <w:lang w:val="en-US"/>
+        </w:rPr>
+        <w:t xml:space="preserve"> </w:t>
       </w:r>
     </w:p>
     <w:p>
@@ -3890,9 +3943,23 @@
         <w:pStyle w:val="Body"/>
         <w:spacing w:before="120" w:after="120"/>
         <w:rPr>
+          <w:lang w:val="en-US"/>
+        </w:rPr>
+      </w:pPr>
+      <w:r>
+        <w:rPr>
+          <w:lang w:val="en-US"/>
+        </w:rPr>
+        <w:t xml:space="preserve"> </w:t>
+      </w:r>
+    </w:p>
+    <w:p>
+      <w:pPr>
+        <w:pStyle w:val="ListParagraph"/>
+        <w:ind w:left="0"/>
+        <w:rPr>
           <w:sz w:val="8"/>
           <w:szCs w:val="8"/>
-          <w:lang w:val="en-US"/>
         </w:rPr>
       </w:pPr>
     </w:p>
@@ -3913,8 +3980,140 @@
         <w:rPr>
           <w:lang w:val="en-US"/>
         </w:rPr>
-        <w:t>Answer 6</w:t>
-      </w:r>
+        <w:t>The observed correlation could be caused by:</w:t>
+      </w:r>
+    </w:p>
+    <w:p>
+      <w:pPr>
+        <w:pStyle w:val="Body"/>
+        <w:numPr>
+          <w:ilvl w:val="0"/>
+          <w:numId w:val="13"/>
+        </w:numPr>
+        <w:spacing w:before="120" w:after="120"/>
+        <w:rPr>
+          <w:lang w:val="en-US"/>
+        </w:rPr>
+      </w:pPr>
+      <w:r>
+        <w:rPr>
+          <w:lang w:val="en-US"/>
+        </w:rPr>
+        <w:t xml:space="preserve">The fact that limiting the tree depth limits </w:t>
+      </w:r>
+      <w:r>
+        <w:rPr>
+          <w:lang w:val="en-US"/>
+        </w:rPr>
+        <w:t>the number of features used to classify.</w:t>
+      </w:r>
+    </w:p>
+    <w:p>
+      <w:pPr>
+        <w:pStyle w:val="Body"/>
+        <w:numPr>
+          <w:ilvl w:val="0"/>
+          <w:numId w:val="13"/>
+        </w:numPr>
+        <w:spacing w:before="120" w:after="120"/>
+        <w:rPr>
+          <w:lang w:val="en-US"/>
+        </w:rPr>
+      </w:pPr>
+      <w:r>
+        <w:rPr>
+          <w:lang w:val="en-US"/>
+        </w:rPr>
+        <w:t xml:space="preserve">The inverse, limiting the number of features (by selecting the k best) is already part of the </w:t>
+      </w:r>
+      <w:r>
+        <w:rPr>
+          <w:lang w:val="en-US"/>
+        </w:rPr>
+        <w:t>constructing the decision tree model.</w:t>
+      </w:r>
+    </w:p>
+    <w:p>
+      <w:pPr>
+        <w:pStyle w:val="Body"/>
+        <w:spacing w:before="120" w:after="120"/>
+        <w:rPr>
+          <w:lang w:val="en-US"/>
+        </w:rPr>
+      </w:pPr>
+      <w:r>
+        <w:rPr>
+          <w:lang w:val="en-US"/>
+        </w:rPr>
+        <w:lastRenderedPageBreak/>
+        <w:t>We can then conclude that, limiting a decision tree by either its depth or by the number of fea</w:t>
+      </w:r>
+      <w:r>
+        <w:rPr>
+          <w:lang w:val="en-US"/>
+        </w:rPr>
+        <w:t>tures gives, approximately the same results</w:t>
+      </w:r>
+      <w:r>
+        <w:rPr>
+          <w:lang w:val="en-US"/>
+        </w:rPr>
+        <w:t xml:space="preserve"> since, either one limits the other due to the fact that when limiting the depth to 1, </w:t>
+      </w:r>
+      <w:r>
+        <w:rPr>
+          <w:lang w:val="en-US"/>
+        </w:rPr>
+        <w:t>it will be most likely to use the feature with the biggest information gain,</w:t>
+      </w:r>
+      <w:r>
+        <w:rPr>
+          <w:lang w:val="en-US"/>
+        </w:rPr>
+        <w:t xml:space="preserve"> the same way we end up choosing the best feature on the same metric</w:t>
+      </w:r>
+      <w:r>
+        <w:rPr>
+          <w:lang w:val="en-US"/>
+        </w:rPr>
+        <w:t xml:space="preserve"> to build the tree. This happen when k is 2 as well, if we limit by depth 2</w:t>
+      </w:r>
+      <w:r>
+        <w:rPr>
+          <w:lang w:val="en-US"/>
+        </w:rPr>
+        <w:t xml:space="preserve"> it will most likely recure to </w:t>
+      </w:r>
+      <w:r>
+        <w:rPr>
+          <w:lang w:val="en-US"/>
+        </w:rPr>
+        <w:t>the best feature on the first layer and, one the second choose the second best. Again, the same way we would choose the 2 best feature and then build the tree</w:t>
+      </w:r>
+      <w:r>
+        <w:rPr>
+          <w:lang w:val="en-US"/>
+        </w:rPr>
+        <w:t>, ending up with a tree with the most valuable feature on the first layer and the second most valuable on the second</w:t>
+      </w:r>
+      <w:r>
+        <w:rPr>
+          <w:lang w:val="en-US"/>
+        </w:rPr>
+        <w:t>. This is true for bigger k values as well.</w:t>
+      </w:r>
+    </w:p>
+    <w:p>
+      <w:pPr>
+        <w:pStyle w:val="Body"/>
+        <w:spacing w:before="120" w:after="120"/>
+        <w:ind w:left="360"/>
+        <w:rPr>
+          <w:sz w:val="8"/>
+          <w:szCs w:val="8"/>
+          <w:lang w:val="en-US"/>
+        </w:rPr>
+      </w:pPr>
     </w:p>
     <w:p>
       <w:pPr>
@@ -3943,37 +4142,99 @@
         <w:rPr>
           <w:lang w:val="en-US"/>
         </w:rPr>
-        <w:t>Answer 7</w:t>
-      </w:r>
-    </w:p>
-    <w:p>
-      <w:pPr>
-        <w:pStyle w:val="ListParagraph"/>
-        <w:ind w:left="0"/>
-        <w:rPr>
-          <w:sz w:val="8"/>
-          <w:szCs w:val="8"/>
-        </w:rPr>
-      </w:pPr>
-    </w:p>
-    <w:p>
-      <w:pPr>
-        <w:pStyle w:val="Body"/>
-        <w:numPr>
-          <w:ilvl w:val="0"/>
-          <w:numId w:val="9"/>
-        </w:numPr>
-        <w:spacing w:before="120" w:after="120"/>
-        <w:ind w:left="0"/>
-        <w:rPr>
-          <w:lang w:val="en-US"/>
-        </w:rPr>
-      </w:pPr>
-      <w:r>
-        <w:rPr>
-          <w:lang w:val="en-US"/>
-        </w:rPr>
-        <w:t>Answer 8</w:t>
+        <w:t>We can see the accuracy of</w:t>
+      </w:r>
+      <w:r>
+        <w:rPr>
+          <w:lang w:val="en-US"/>
+        </w:rPr>
+        <w:t xml:space="preserve"> the prediction on the test </w:t>
+      </w:r>
+      <w:r>
+        <w:rPr>
+          <w:lang w:val="en-US"/>
+        </w:rPr>
+        <w:t xml:space="preserve">subjects </w:t>
+      </w:r>
+      <w:r>
+        <w:rPr>
+          <w:lang w:val="en-US"/>
+        </w:rPr>
+        <w:t xml:space="preserve">stabilize and even decrease slightly for k bigger than 5, showing </w:t>
+      </w:r>
+      <w:r>
+        <w:rPr>
+          <w:lang w:val="en-US"/>
+        </w:rPr>
+        <w:t xml:space="preserve">overfitting to the training data, meaning we would need to either </w:t>
+      </w:r>
+      <w:r>
+        <w:rPr>
+          <w:lang w:val="en-US"/>
+        </w:rPr>
+        <w:t>need to increase the amount of training data</w:t>
+      </w:r>
+      <w:r>
+        <w:rPr>
+          <w:lang w:val="en-US"/>
+        </w:rPr>
+        <w:t xml:space="preserve"> if possible, </w:t>
+      </w:r>
+      <w:proofErr w:type="gramStart"/>
+      <w:r>
+        <w:rPr>
+          <w:lang w:val="en-US"/>
+        </w:rPr>
+        <w:t>o</w:t>
+      </w:r>
+      <w:r>
+        <w:rPr>
+          <w:lang w:val="en-US"/>
+        </w:rPr>
+        <w:t>r</w:t>
+      </w:r>
+      <w:r>
+        <w:rPr>
+          <w:lang w:val="en-US"/>
+        </w:rPr>
+        <w:t>,</w:t>
+      </w:r>
+      <w:proofErr w:type="gramEnd"/>
+      <w:r>
+        <w:rPr>
+          <w:lang w:val="en-US"/>
+        </w:rPr>
+        <w:t xml:space="preserve"> less </w:t>
+      </w:r>
+      <w:r>
+        <w:rPr>
+          <w:lang w:val="en-US"/>
+        </w:rPr>
+        <w:t>optimally</w:t>
+      </w:r>
+      <w:r>
+        <w:rPr>
+          <w:lang w:val="en-US"/>
+        </w:rPr>
+        <w:t xml:space="preserve"> </w:t>
+      </w:r>
+      <w:r>
+        <w:rPr>
+          <w:lang w:val="en-US"/>
+        </w:rPr>
+        <w:t>select a</w:t>
+      </w:r>
+      <w:r>
+        <w:rPr>
+          <w:lang w:val="en-US"/>
+        </w:rPr>
+        <w:t xml:space="preserve"> simpler model. So, in this case the</w:t>
+      </w:r>
+      <w:r>
+        <w:rPr>
+          <w:lang w:val="en-US"/>
+        </w:rPr>
+        <w:t>, the chosen depth is 5.</w:t>
       </w:r>
     </w:p>
     <w:p>
@@ -4221,7 +4482,12 @@
       </w:r>
     </w:p>
     <w:sectPr>
-      <w:headerReference w:type="default" r:id="rId7"/>
+      <w:headerReference w:type="even" r:id="rId8"/>
+      <w:headerReference w:type="default" r:id="rId9"/>
+      <w:footerReference w:type="even" r:id="rId10"/>
+      <w:footerReference w:type="default" r:id="rId11"/>
+      <w:headerReference w:type="first" r:id="rId12"/>
+      <w:footerReference w:type="first" r:id="rId13"/>
       <w:type w:val="continuous"/>
       <w:pgSz w:w="11906" w:h="16838"/>
       <w:pgMar w:top="1134" w:right="746" w:bottom="900" w:left="1260" w:header="709" w:footer="850" w:gutter="0"/>
@@ -4250,6 +4516,36 @@
 </w:endnotes>
 </file>
 
+<file path=word/footer1.xml><?xml version="1.0" encoding="utf-8"?>
+<w:ftr xmlns:wpc="http://schemas.microsoft.com/office/word/2010/wordprocessingCanvas" xmlns:cx="http://schemas.microsoft.com/office/drawing/2014/chartex" xmlns:cx1="http://schemas.microsoft.com/office/drawing/2015/9/8/chartex" xmlns:cx2="http://schemas.microsoft.com/office/drawing/2015/10/21/chartex" xmlns:cx3="http://schemas.microsoft.com/office/drawing/2016/5/9/chartex" xmlns:cx4="http://schemas.microsoft.com/office/drawing/2016/5/10/chartex" xmlns:cx5="http://schemas.microsoft.com/office/drawing/2016/5/11/chartex" xmlns:cx6="http://schemas.microsoft.com/office/drawing/2016/5/12/chartex" xmlns:cx7="http://schemas.microsoft.com/office/drawing/2016/5/13/chartex" xmlns:cx8="http://schemas.microsoft.com/office/drawing/2016/5/14/chartex" xmlns:mc="http://schemas.openxmlformats.org/markup-compatibility/2006" xmlns:aink="http://schemas.microsoft.com/office/drawing/2016/ink" xmlns:am3d="http://schemas.microsoft.com/office/drawing/2017/model3d" xmlns:o="urn:schemas-microsoft-com:office:office" xmlns:r="http://schemas.openxmlformats.org/officeDocument/2006/relationships" xmlns:m="http://schemas.openxmlformats.org/officeDocument/2006/math" xmlns:v="urn:schemas-microsoft-com:vml" xmlns:wp14="http://schemas.microsoft.com/office/word/2010/wordprocessingDrawing" xmlns:wp="http://schemas.openxmlformats.org/drawingml/2006/wordprocessingDrawing" xmlns:w10="urn:schemas-microsoft-com:office:word" xmlns:w="http://schemas.openxmlformats.org/wordprocessingml/2006/main" xmlns:w14="http://schemas.microsoft.com/office/word/2010/wordml" xmlns:w15="http://schemas.microsoft.com/office/word/2012/wordml" xmlns:w16cex="http://schemas.microsoft.com/office/word/2018/wordml/cex" xmlns:w16cid="http://schemas.microsoft.com/office/word/2016/wordml/cid" xmlns:w16="http://schemas.microsoft.com/office/word/2018/wordml" xmlns:w16sdtdh="http://schemas.microsoft.com/office/word/2020/wordml/sdtdatahash" xmlns:w16se="http://schemas.microsoft.com/office/word/2015/wordml/symex" xmlns:wpg="http://schemas.microsoft.com/office/word/2010/wordprocessingGroup" xmlns:wpi="http://schemas.microsoft.com/office/word/2010/wordprocessingInk" xmlns:wne="http://schemas.microsoft.com/office/word/2006/wordml" xmlns:wps="http://schemas.microsoft.com/office/word/2010/wordprocessingShape" mc:Ignorable="w14 w15 w16se w16cid w16 w16cex w16sdtdh wp14">
+  <w:p>
+    <w:pPr>
+      <w:pStyle w:val="Footer"/>
+    </w:pPr>
+  </w:p>
+</w:ftr>
+</file>
+
+<file path=word/footer2.xml><?xml version="1.0" encoding="utf-8"?>
+<w:ftr xmlns:wpc="http://schemas.microsoft.com/office/word/2010/wordprocessingCanvas" xmlns:cx="http://schemas.microsoft.com/office/drawing/2014/chartex" xmlns:cx1="http://schemas.microsoft.com/office/drawing/2015/9/8/chartex" xmlns:cx2="http://schemas.microsoft.com/office/drawing/2015/10/21/chartex" xmlns:cx3="http://schemas.microsoft.com/office/drawing/2016/5/9/chartex" xmlns:cx4="http://schemas.microsoft.com/office/drawing/2016/5/10/chartex" xmlns:cx5="http://schemas.microsoft.com/office/drawing/2016/5/11/chartex" xmlns:cx6="http://schemas.microsoft.com/office/drawing/2016/5/12/chartex" xmlns:cx7="http://schemas.microsoft.com/office/drawing/2016/5/13/chartex" xmlns:cx8="http://schemas.microsoft.com/office/drawing/2016/5/14/chartex" xmlns:mc="http://schemas.openxmlformats.org/markup-compatibility/2006" xmlns:aink="http://schemas.microsoft.com/office/drawing/2016/ink" xmlns:am3d="http://schemas.microsoft.com/office/drawing/2017/model3d" xmlns:o="urn:schemas-microsoft-com:office:office" xmlns:r="http://schemas.openxmlformats.org/officeDocument/2006/relationships" xmlns:m="http://schemas.openxmlformats.org/officeDocument/2006/math" xmlns:v="urn:schemas-microsoft-com:vml" xmlns:wp14="http://schemas.microsoft.com/office/word/2010/wordprocessingDrawing" xmlns:wp="http://schemas.openxmlformats.org/drawingml/2006/wordprocessingDrawing" xmlns:w10="urn:schemas-microsoft-com:office:word" xmlns:w="http://schemas.openxmlformats.org/wordprocessingml/2006/main" xmlns:w14="http://schemas.microsoft.com/office/word/2010/wordml" xmlns:w15="http://schemas.microsoft.com/office/word/2012/wordml" xmlns:w16cex="http://schemas.microsoft.com/office/word/2018/wordml/cex" xmlns:w16cid="http://schemas.microsoft.com/office/word/2016/wordml/cid" xmlns:w16="http://schemas.microsoft.com/office/word/2018/wordml" xmlns:w16sdtdh="http://schemas.microsoft.com/office/word/2020/wordml/sdtdatahash" xmlns:w16se="http://schemas.microsoft.com/office/word/2015/wordml/symex" xmlns:wpg="http://schemas.microsoft.com/office/word/2010/wordprocessingGroup" xmlns:wpi="http://schemas.microsoft.com/office/word/2010/wordprocessingInk" xmlns:wne="http://schemas.microsoft.com/office/word/2006/wordml" xmlns:wps="http://schemas.microsoft.com/office/word/2010/wordprocessingShape" mc:Ignorable="w14 w15 w16se w16cid w16 w16cex w16sdtdh wp14">
+  <w:p>
+    <w:pPr>
+      <w:pStyle w:val="Footer"/>
+    </w:pPr>
+  </w:p>
+</w:ftr>
+</file>
+
+<file path=word/footer3.xml><?xml version="1.0" encoding="utf-8"?>
+<w:ftr xmlns:wpc="http://schemas.microsoft.com/office/word/2010/wordprocessingCanvas" xmlns:cx="http://schemas.microsoft.com/office/drawing/2014/chartex" xmlns:cx1="http://schemas.microsoft.com/office/drawing/2015/9/8/chartex" xmlns:cx2="http://schemas.microsoft.com/office/drawing/2015/10/21/chartex" xmlns:cx3="http://schemas.microsoft.com/office/drawing/2016/5/9/chartex" xmlns:cx4="http://schemas.microsoft.com/office/drawing/2016/5/10/chartex" xmlns:cx5="http://schemas.microsoft.com/office/drawing/2016/5/11/chartex" xmlns:cx6="http://schemas.microsoft.com/office/drawing/2016/5/12/chartex" xmlns:cx7="http://schemas.microsoft.com/office/drawing/2016/5/13/chartex" xmlns:cx8="http://schemas.microsoft.com/office/drawing/2016/5/14/chartex" xmlns:mc="http://schemas.openxmlformats.org/markup-compatibility/2006" xmlns:aink="http://schemas.microsoft.com/office/drawing/2016/ink" xmlns:am3d="http://schemas.microsoft.com/office/drawing/2017/model3d" xmlns:o="urn:schemas-microsoft-com:office:office" xmlns:r="http://schemas.openxmlformats.org/officeDocument/2006/relationships" xmlns:m="http://schemas.openxmlformats.org/officeDocument/2006/math" xmlns:v="urn:schemas-microsoft-com:vml" xmlns:wp14="http://schemas.microsoft.com/office/word/2010/wordprocessingDrawing" xmlns:wp="http://schemas.openxmlformats.org/drawingml/2006/wordprocessingDrawing" xmlns:w10="urn:schemas-microsoft-com:office:word" xmlns:w="http://schemas.openxmlformats.org/wordprocessingml/2006/main" xmlns:w14="http://schemas.microsoft.com/office/word/2010/wordml" xmlns:w15="http://schemas.microsoft.com/office/word/2012/wordml" xmlns:w16cex="http://schemas.microsoft.com/office/word/2018/wordml/cex" xmlns:w16cid="http://schemas.microsoft.com/office/word/2016/wordml/cid" xmlns:w16="http://schemas.microsoft.com/office/word/2018/wordml" xmlns:w16sdtdh="http://schemas.microsoft.com/office/word/2020/wordml/sdtdatahash" xmlns:w16se="http://schemas.microsoft.com/office/word/2015/wordml/symex" xmlns:wpg="http://schemas.microsoft.com/office/word/2010/wordprocessingGroup" xmlns:wpi="http://schemas.microsoft.com/office/word/2010/wordprocessingInk" xmlns:wne="http://schemas.microsoft.com/office/word/2006/wordml" xmlns:wps="http://schemas.microsoft.com/office/word/2010/wordprocessingShape" mc:Ignorable="w14 w15 w16se w16cid w16 w16cex w16sdtdh wp14">
+  <w:p>
+    <w:pPr>
+      <w:pStyle w:val="Footer"/>
+    </w:pPr>
+  </w:p>
+</w:ftr>
+</file>
+
 <file path=word/footnotes.xml><?xml version="1.0" encoding="utf-8"?>
 <w:footnotes xmlns:wpc="http://schemas.microsoft.com/office/word/2010/wordprocessingCanvas" xmlns:cx="http://schemas.microsoft.com/office/drawing/2014/chartex" xmlns:cx1="http://schemas.microsoft.com/office/drawing/2015/9/8/chartex" xmlns:cx2="http://schemas.microsoft.com/office/drawing/2015/10/21/chartex" xmlns:cx3="http://schemas.microsoft.com/office/drawing/2016/5/9/chartex" xmlns:cx4="http://schemas.microsoft.com/office/drawing/2016/5/10/chartex" xmlns:cx5="http://schemas.microsoft.com/office/drawing/2016/5/11/chartex" xmlns:cx6="http://schemas.microsoft.com/office/drawing/2016/5/12/chartex" xmlns:cx7="http://schemas.microsoft.com/office/drawing/2016/5/13/chartex" xmlns:cx8="http://schemas.microsoft.com/office/drawing/2016/5/14/chartex" xmlns:mc="http://schemas.openxmlformats.org/markup-compatibility/2006" xmlns:aink="http://schemas.microsoft.com/office/drawing/2016/ink" xmlns:am3d="http://schemas.microsoft.com/office/drawing/2017/model3d" xmlns:o="urn:schemas-microsoft-com:office:office" xmlns:r="http://schemas.openxmlformats.org/officeDocument/2006/relationships" xmlns:m="http://schemas.openxmlformats.org/officeDocument/2006/math" xmlns:v="urn:schemas-microsoft-com:vml" xmlns:wp14="http://schemas.microsoft.com/office/word/2010/wordprocessingDrawing" xmlns:wp="http://schemas.openxmlformats.org/drawingml/2006/wordprocessingDrawing" xmlns:w10="urn:schemas-microsoft-com:office:word" xmlns:w="http://schemas.openxmlformats.org/wordprocessingml/2006/main" xmlns:w14="http://schemas.microsoft.com/office/word/2010/wordml" xmlns:w15="http://schemas.microsoft.com/office/word/2012/wordml" xmlns:w16cex="http://schemas.microsoft.com/office/word/2018/wordml/cex" xmlns:w16cid="http://schemas.microsoft.com/office/word/2016/wordml/cid" xmlns:w16="http://schemas.microsoft.com/office/word/2018/wordml" xmlns:w16sdtdh="http://schemas.microsoft.com/office/word/2020/wordml/sdtdatahash" xmlns:w16se="http://schemas.microsoft.com/office/word/2015/wordml/symex" xmlns:wpg="http://schemas.microsoft.com/office/word/2010/wordprocessingGroup" xmlns:wpi="http://schemas.microsoft.com/office/word/2010/wordprocessingInk" xmlns:wne="http://schemas.microsoft.com/office/word/2006/wordml" xmlns:wps="http://schemas.microsoft.com/office/word/2010/wordprocessingShape" mc:Ignorable="w14 w15 w16se w16cid w16 w16cex w16sdtdh wp14">
   <w:footnote w:type="separator" w:id="-1">
@@ -4270,6 +4566,16 @@
 </file>
 
 <file path=word/header1.xml><?xml version="1.0" encoding="utf-8"?>
+<w:hdr xmlns:wpc="http://schemas.microsoft.com/office/word/2010/wordprocessingCanvas" xmlns:cx="http://schemas.microsoft.com/office/drawing/2014/chartex" xmlns:cx1="http://schemas.microsoft.com/office/drawing/2015/9/8/chartex" xmlns:cx2="http://schemas.microsoft.com/office/drawing/2015/10/21/chartex" xmlns:cx3="http://schemas.microsoft.com/office/drawing/2016/5/9/chartex" xmlns:cx4="http://schemas.microsoft.com/office/drawing/2016/5/10/chartex" xmlns:cx5="http://schemas.microsoft.com/office/drawing/2016/5/11/chartex" xmlns:cx6="http://schemas.microsoft.com/office/drawing/2016/5/12/chartex" xmlns:cx7="http://schemas.microsoft.com/office/drawing/2016/5/13/chartex" xmlns:cx8="http://schemas.microsoft.com/office/drawing/2016/5/14/chartex" xmlns:mc="http://schemas.openxmlformats.org/markup-compatibility/2006" xmlns:aink="http://schemas.microsoft.com/office/drawing/2016/ink" xmlns:am3d="http://schemas.microsoft.com/office/drawing/2017/model3d" xmlns:o="urn:schemas-microsoft-com:office:office" xmlns:r="http://schemas.openxmlformats.org/officeDocument/2006/relationships" xmlns:m="http://schemas.openxmlformats.org/officeDocument/2006/math" xmlns:v="urn:schemas-microsoft-com:vml" xmlns:wp14="http://schemas.microsoft.com/office/word/2010/wordprocessingDrawing" xmlns:wp="http://schemas.openxmlformats.org/drawingml/2006/wordprocessingDrawing" xmlns:w10="urn:schemas-microsoft-com:office:word" xmlns:w="http://schemas.openxmlformats.org/wordprocessingml/2006/main" xmlns:w14="http://schemas.microsoft.com/office/word/2010/wordml" xmlns:w15="http://schemas.microsoft.com/office/word/2012/wordml" xmlns:w16cex="http://schemas.microsoft.com/office/word/2018/wordml/cex" xmlns:w16cid="http://schemas.microsoft.com/office/word/2016/wordml/cid" xmlns:w16="http://schemas.microsoft.com/office/word/2018/wordml" xmlns:w16sdtdh="http://schemas.microsoft.com/office/word/2020/wordml/sdtdatahash" xmlns:w16se="http://schemas.microsoft.com/office/word/2015/wordml/symex" xmlns:wpg="http://schemas.microsoft.com/office/word/2010/wordprocessingGroup" xmlns:wpi="http://schemas.microsoft.com/office/word/2010/wordprocessingInk" xmlns:wne="http://schemas.microsoft.com/office/word/2006/wordml" xmlns:wps="http://schemas.microsoft.com/office/word/2010/wordprocessingShape" mc:Ignorable="w14 w15 w16se w16cid w16 w16cex w16sdtdh wp14">
+  <w:p>
+    <w:pPr>
+      <w:pStyle w:val="Header"/>
+    </w:pPr>
+  </w:p>
+</w:hdr>
+</file>
+
+<file path=word/header2.xml><?xml version="1.0" encoding="utf-8"?>
 <w:hdr xmlns:wpc="http://schemas.microsoft.com/office/word/2010/wordprocessingCanvas" xmlns:cx="http://schemas.microsoft.com/office/drawing/2014/chartex" xmlns:cx1="http://schemas.microsoft.com/office/drawing/2015/9/8/chartex" xmlns:cx2="http://schemas.microsoft.com/office/drawing/2015/10/21/chartex" xmlns:cx3="http://schemas.microsoft.com/office/drawing/2016/5/9/chartex" xmlns:cx4="http://schemas.microsoft.com/office/drawing/2016/5/10/chartex" xmlns:cx5="http://schemas.microsoft.com/office/drawing/2016/5/11/chartex" xmlns:cx6="http://schemas.microsoft.com/office/drawing/2016/5/12/chartex" xmlns:cx7="http://schemas.microsoft.com/office/drawing/2016/5/13/chartex" xmlns:cx8="http://schemas.microsoft.com/office/drawing/2016/5/14/chartex" xmlns:mc="http://schemas.openxmlformats.org/markup-compatibility/2006" xmlns:aink="http://schemas.microsoft.com/office/drawing/2016/ink" xmlns:am3d="http://schemas.microsoft.com/office/drawing/2017/model3d" xmlns:o="urn:schemas-microsoft-com:office:office" xmlns:r="http://schemas.openxmlformats.org/officeDocument/2006/relationships" xmlns:m="http://schemas.openxmlformats.org/officeDocument/2006/math" xmlns:v="urn:schemas-microsoft-com:vml" xmlns:wp14="http://schemas.microsoft.com/office/word/2010/wordprocessingDrawing" xmlns:wp="http://schemas.openxmlformats.org/drawingml/2006/wordprocessingDrawing" xmlns:w10="urn:schemas-microsoft-com:office:word" xmlns:w="http://schemas.openxmlformats.org/wordprocessingml/2006/main" xmlns:w14="http://schemas.microsoft.com/office/word/2010/wordml" xmlns:w15="http://schemas.microsoft.com/office/word/2012/wordml" xmlns:w16cex="http://schemas.microsoft.com/office/word/2018/wordml/cex" xmlns:w16cid="http://schemas.microsoft.com/office/word/2016/wordml/cid" xmlns:w16="http://schemas.microsoft.com/office/word/2018/wordml" xmlns:w16sdtdh="http://schemas.microsoft.com/office/word/2020/wordml/sdtdatahash" xmlns:w16se="http://schemas.microsoft.com/office/word/2015/wordml/symex" xmlns:wpg="http://schemas.microsoft.com/office/word/2010/wordprocessingGroup" xmlns:wpi="http://schemas.microsoft.com/office/word/2010/wordprocessingInk" xmlns:wne="http://schemas.microsoft.com/office/word/2006/wordml" xmlns:wps="http://schemas.microsoft.com/office/word/2010/wordprocessingShape" mc:Ignorable="w14 w15 w16se w16cid w16 w16cex w16sdtdh wp14">
   <w:p>
     <w:pPr>
@@ -4385,6 +4691,7 @@
         <w:lang w:val="pt-PT"/>
       </w:rPr>
     </w:pPr>
+    <w:proofErr w:type="spellStart"/>
     <w:r>
       <w:rPr>
         <w:rFonts w:ascii="Cambria Math" w:hAnsi="Cambria Math" w:cs="Times New Roman"/>
@@ -4392,7 +4699,17 @@
         <w:bCs/>
         <w:lang w:val="pt-PT"/>
       </w:rPr>
-      <w:t>Homework I</w:t>
+      <w:t>Homework</w:t>
+    </w:r>
+    <w:proofErr w:type="spellEnd"/>
+    <w:r>
+      <w:rPr>
+        <w:rFonts w:ascii="Cambria Math" w:hAnsi="Cambria Math" w:cs="Times New Roman"/>
+        <w:b/>
+        <w:bCs/>
+        <w:lang w:val="pt-PT"/>
+      </w:rPr>
+      <w:t xml:space="preserve"> I</w:t>
     </w:r>
     <w:r>
       <w:rPr>
@@ -4401,7 +4718,27 @@
         <w:bCs/>
         <w:lang w:val="pt-PT"/>
       </w:rPr>
-      <w:t xml:space="preserve"> – Group </w:t>
+      <w:t xml:space="preserve"> – </w:t>
+    </w:r>
+    <w:proofErr w:type="spellStart"/>
+    <w:r>
+      <w:rPr>
+        <w:rFonts w:ascii="Cambria Math" w:hAnsi="Cambria Math" w:cs="Times New Roman"/>
+        <w:b/>
+        <w:bCs/>
+        <w:lang w:val="pt-PT"/>
+      </w:rPr>
+      <w:t>Group</w:t>
+    </w:r>
+    <w:proofErr w:type="spellEnd"/>
+    <w:r>
+      <w:rPr>
+        <w:rFonts w:ascii="Cambria Math" w:hAnsi="Cambria Math" w:cs="Times New Roman"/>
+        <w:b/>
+        <w:bCs/>
+        <w:lang w:val="pt-PT"/>
+      </w:rPr>
+      <w:t xml:space="preserve"> </w:t>
     </w:r>
     <w:r>
       <w:rPr>
@@ -4431,6 +4768,16 @@
 </w:hdr>
 </file>
 
+<file path=word/header3.xml><?xml version="1.0" encoding="utf-8"?>
+<w:hdr xmlns:wpc="http://schemas.microsoft.com/office/word/2010/wordprocessingCanvas" xmlns:cx="http://schemas.microsoft.com/office/drawing/2014/chartex" xmlns:cx1="http://schemas.microsoft.com/office/drawing/2015/9/8/chartex" xmlns:cx2="http://schemas.microsoft.com/office/drawing/2015/10/21/chartex" xmlns:cx3="http://schemas.microsoft.com/office/drawing/2016/5/9/chartex" xmlns:cx4="http://schemas.microsoft.com/office/drawing/2016/5/10/chartex" xmlns:cx5="http://schemas.microsoft.com/office/drawing/2016/5/11/chartex" xmlns:cx6="http://schemas.microsoft.com/office/drawing/2016/5/12/chartex" xmlns:cx7="http://schemas.microsoft.com/office/drawing/2016/5/13/chartex" xmlns:cx8="http://schemas.microsoft.com/office/drawing/2016/5/14/chartex" xmlns:mc="http://schemas.openxmlformats.org/markup-compatibility/2006" xmlns:aink="http://schemas.microsoft.com/office/drawing/2016/ink" xmlns:am3d="http://schemas.microsoft.com/office/drawing/2017/model3d" xmlns:o="urn:schemas-microsoft-com:office:office" xmlns:r="http://schemas.openxmlformats.org/officeDocument/2006/relationships" xmlns:m="http://schemas.openxmlformats.org/officeDocument/2006/math" xmlns:v="urn:schemas-microsoft-com:vml" xmlns:wp14="http://schemas.microsoft.com/office/word/2010/wordprocessingDrawing" xmlns:wp="http://schemas.openxmlformats.org/drawingml/2006/wordprocessingDrawing" xmlns:w10="urn:schemas-microsoft-com:office:word" xmlns:w="http://schemas.openxmlformats.org/wordprocessingml/2006/main" xmlns:w14="http://schemas.microsoft.com/office/word/2010/wordml" xmlns:w15="http://schemas.microsoft.com/office/word/2012/wordml" xmlns:w16cex="http://schemas.microsoft.com/office/word/2018/wordml/cex" xmlns:w16cid="http://schemas.microsoft.com/office/word/2016/wordml/cid" xmlns:w16="http://schemas.microsoft.com/office/word/2018/wordml" xmlns:w16sdtdh="http://schemas.microsoft.com/office/word/2020/wordml/sdtdatahash" xmlns:w16se="http://schemas.microsoft.com/office/word/2015/wordml/symex" xmlns:wpg="http://schemas.microsoft.com/office/word/2010/wordprocessingGroup" xmlns:wpi="http://schemas.microsoft.com/office/word/2010/wordprocessingInk" xmlns:wne="http://schemas.microsoft.com/office/word/2006/wordml" xmlns:wps="http://schemas.microsoft.com/office/word/2010/wordprocessingShape" mc:Ignorable="w14 w15 w16se w16cid w16 w16cex w16sdtdh wp14">
+  <w:p>
+    <w:pPr>
+      <w:pStyle w:val="Header"/>
+    </w:pPr>
+  </w:p>
+</w:hdr>
+</file>
+
 <file path=word/numbering.xml><?xml version="1.0" encoding="utf-8"?>
 <w:numbering xmlns:wpc="http://schemas.microsoft.com/office/word/2010/wordprocessingCanvas" xmlns:cx="http://schemas.microsoft.com/office/drawing/2014/chartex" xmlns:cx1="http://schemas.microsoft.com/office/drawing/2015/9/8/chartex" xmlns:cx2="http://schemas.microsoft.com/office/drawing/2015/10/21/chartex" xmlns:cx3="http://schemas.microsoft.com/office/drawing/2016/5/9/chartex" xmlns:cx4="http://schemas.microsoft.com/office/drawing/2016/5/10/chartex" xmlns:cx5="http://schemas.microsoft.com/office/drawing/2016/5/11/chartex" xmlns:cx6="http://schemas.microsoft.com/office/drawing/2016/5/12/chartex" xmlns:cx7="http://schemas.microsoft.com/office/drawing/2016/5/13/chartex" xmlns:cx8="http://schemas.microsoft.com/office/drawing/2016/5/14/chartex" xmlns:mc="http://schemas.openxmlformats.org/markup-compatibility/2006" xmlns:aink="http://schemas.microsoft.com/office/drawing/2016/ink" xmlns:am3d="http://schemas.microsoft.com/office/drawing/2017/model3d" xmlns:o="urn:schemas-microsoft-com:office:office" xmlns:r="http://schemas.openxmlformats.org/officeDocument/2006/relationships" xmlns:m="http://schemas.openxmlformats.org/officeDocument/2006/math" xmlns:v="urn:schemas-microsoft-com:vml" xmlns:wp14="http://schemas.microsoft.com/office/word/2010/wordprocessingDrawing" xmlns:wp="http://schemas.openxmlformats.org/drawingml/2006/wordprocessingDrawing" xmlns:w10="urn:schemas-microsoft-com:office:word" xmlns:w="http://schemas.openxmlformats.org/wordprocessingml/2006/main" xmlns:w14="http://schemas.microsoft.com/office/word/2010/wordml" xmlns:w15="http://schemas.microsoft.com/office/word/2012/wordml" xmlns:w16cex="http://schemas.microsoft.com/office/word/2018/wordml/cex" xmlns:w16cid="http://schemas.microsoft.com/office/word/2016/wordml/cid" xmlns:w16="http://schemas.microsoft.com/office/word/2018/wordml" xmlns:w16sdtdh="http://schemas.microsoft.com/office/word/2020/wordml/sdtdatahash" xmlns:w16se="http://schemas.microsoft.com/office/word/2015/wordml/symex" xmlns:wpg="http://schemas.microsoft.com/office/word/2010/wordprocessingGroup" xmlns:wpi="http://schemas.microsoft.com/office/word/2010/wordprocessingInk" xmlns:wne="http://schemas.microsoft.com/office/word/2006/wordml" xmlns:wps="http://schemas.microsoft.com/office/word/2010/wordprocessingShape" mc:Ignorable="w14 w15 w16se w16cid w16 w16cex w16sdtdh wp14">
   <w:abstractNum w:abstractNumId="0" w15:restartNumberingAfterBreak="0">
@@ -4523,6 +4870,119 @@
     </w:lvl>
   </w:abstractNum>
   <w:abstractNum w:abstractNumId="1" w15:restartNumberingAfterBreak="0">
+    <w:nsid w:val="0F5148F5"/>
+    <w:multiLevelType w:val="hybridMultilevel"/>
+    <w:tmpl w:val="2E9090E8"/>
+    <w:lvl w:ilvl="0" w:tplc="08090001">
+      <w:start w:val="1"/>
+      <w:numFmt w:val="bullet"/>
+      <w:lvlText w:val=""/>
+      <w:lvlJc w:val="left"/>
+      <w:pPr>
+        <w:ind w:left="720" w:hanging="360"/>
+      </w:pPr>
+      <w:rPr>
+        <w:rFonts w:ascii="Symbol" w:hAnsi="Symbol" w:hint="default"/>
+      </w:rPr>
+    </w:lvl>
+    <w:lvl w:ilvl="1" w:tplc="08090003" w:tentative="1">
+      <w:start w:val="1"/>
+      <w:numFmt w:val="bullet"/>
+      <w:lvlText w:val="o"/>
+      <w:lvlJc w:val="left"/>
+      <w:pPr>
+        <w:ind w:left="1440" w:hanging="360"/>
+      </w:pPr>
+      <w:rPr>
+        <w:rFonts w:ascii="Courier New" w:hAnsi="Courier New" w:cs="Courier New" w:hint="default"/>
+      </w:rPr>
+    </w:lvl>
+    <w:lvl w:ilvl="2" w:tplc="08090005" w:tentative="1">
+      <w:start w:val="1"/>
+      <w:numFmt w:val="bullet"/>
+      <w:lvlText w:val=""/>
+      <w:lvlJc w:val="left"/>
+      <w:pPr>
+        <w:ind w:left="2160" w:hanging="360"/>
+      </w:pPr>
+      <w:rPr>
+        <w:rFonts w:ascii="Wingdings" w:hAnsi="Wingdings" w:hint="default"/>
+      </w:rPr>
+    </w:lvl>
+    <w:lvl w:ilvl="3" w:tplc="08090001" w:tentative="1">
+      <w:start w:val="1"/>
+      <w:numFmt w:val="bullet"/>
+      <w:lvlText w:val=""/>
+      <w:lvlJc w:val="left"/>
+      <w:pPr>
+        <w:ind w:left="2880" w:hanging="360"/>
+      </w:pPr>
+      <w:rPr>
+        <w:rFonts w:ascii="Symbol" w:hAnsi="Symbol" w:hint="default"/>
+      </w:rPr>
+    </w:lvl>
+    <w:lvl w:ilvl="4" w:tplc="08090003" w:tentative="1">
+      <w:start w:val="1"/>
+      <w:numFmt w:val="bullet"/>
+      <w:lvlText w:val="o"/>
+      <w:lvlJc w:val="left"/>
+      <w:pPr>
+        <w:ind w:left="3600" w:hanging="360"/>
+      </w:pPr>
+      <w:rPr>
+        <w:rFonts w:ascii="Courier New" w:hAnsi="Courier New" w:cs="Courier New" w:hint="default"/>
+      </w:rPr>
+    </w:lvl>
+    <w:lvl w:ilvl="5" w:tplc="08090005" w:tentative="1">
+      <w:start w:val="1"/>
+      <w:numFmt w:val="bullet"/>
+      <w:lvlText w:val=""/>
+      <w:lvlJc w:val="left"/>
+      <w:pPr>
+        <w:ind w:left="4320" w:hanging="360"/>
+      </w:pPr>
+      <w:rPr>
+        <w:rFonts w:ascii="Wingdings" w:hAnsi="Wingdings" w:hint="default"/>
+      </w:rPr>
+    </w:lvl>
+    <w:lvl w:ilvl="6" w:tplc="08090001" w:tentative="1">
+      <w:start w:val="1"/>
+      <w:numFmt w:val="bullet"/>
+      <w:lvlText w:val=""/>
+      <w:lvlJc w:val="left"/>
+      <w:pPr>
+        <w:ind w:left="5040" w:hanging="360"/>
+      </w:pPr>
+      <w:rPr>
+        <w:rFonts w:ascii="Symbol" w:hAnsi="Symbol" w:hint="default"/>
+      </w:rPr>
+    </w:lvl>
+    <w:lvl w:ilvl="7" w:tplc="08090003" w:tentative="1">
+      <w:start w:val="1"/>
+      <w:numFmt w:val="bullet"/>
+      <w:lvlText w:val="o"/>
+      <w:lvlJc w:val="left"/>
+      <w:pPr>
+        <w:ind w:left="5760" w:hanging="360"/>
+      </w:pPr>
+      <w:rPr>
+        <w:rFonts w:ascii="Courier New" w:hAnsi="Courier New" w:cs="Courier New" w:hint="default"/>
+      </w:rPr>
+    </w:lvl>
+    <w:lvl w:ilvl="8" w:tplc="08090005" w:tentative="1">
+      <w:start w:val="1"/>
+      <w:numFmt w:val="bullet"/>
+      <w:lvlText w:val=""/>
+      <w:lvlJc w:val="left"/>
+      <w:pPr>
+        <w:ind w:left="6480" w:hanging="360"/>
+      </w:pPr>
+      <w:rPr>
+        <w:rFonts w:ascii="Wingdings" w:hAnsi="Wingdings" w:hint="default"/>
+      </w:rPr>
+    </w:lvl>
+  </w:abstractNum>
+  <w:abstractNum w:abstractNumId="2" w15:restartNumberingAfterBreak="0">
     <w:nsid w:val="221B1111"/>
     <w:multiLevelType w:val="hybridMultilevel"/>
     <w:tmpl w:val="B680C70C"/>
@@ -4608,7 +5068,7 @@
       </w:pPr>
     </w:lvl>
   </w:abstractNum>
-  <w:abstractNum w:abstractNumId="2" w15:restartNumberingAfterBreak="0">
+  <w:abstractNum w:abstractNumId="3" w15:restartNumberingAfterBreak="0">
     <w:nsid w:val="2453412B"/>
     <w:multiLevelType w:val="hybridMultilevel"/>
     <w:tmpl w:val="6F98B2E8"/>
@@ -4694,7 +5154,7 @@
       </w:pPr>
     </w:lvl>
   </w:abstractNum>
-  <w:abstractNum w:abstractNumId="3" w15:restartNumberingAfterBreak="0">
+  <w:abstractNum w:abstractNumId="4" w15:restartNumberingAfterBreak="0">
     <w:nsid w:val="2D1D6116"/>
     <w:multiLevelType w:val="hybridMultilevel"/>
     <w:tmpl w:val="51F47802"/>
@@ -4783,7 +5243,7 @@
       </w:pPr>
     </w:lvl>
   </w:abstractNum>
-  <w:abstractNum w:abstractNumId="4" w15:restartNumberingAfterBreak="0">
+  <w:abstractNum w:abstractNumId="5" w15:restartNumberingAfterBreak="0">
     <w:nsid w:val="32C4596D"/>
     <w:multiLevelType w:val="hybridMultilevel"/>
     <w:tmpl w:val="8D8243DE"/>
@@ -4873,7 +5333,7 @@
       </w:pPr>
     </w:lvl>
   </w:abstractNum>
-  <w:abstractNum w:abstractNumId="5" w15:restartNumberingAfterBreak="0">
+  <w:abstractNum w:abstractNumId="6" w15:restartNumberingAfterBreak="0">
     <w:nsid w:val="3A0F0458"/>
     <w:multiLevelType w:val="hybridMultilevel"/>
     <w:tmpl w:val="4E8CEA98"/>
@@ -4962,7 +5422,7 @@
       </w:pPr>
     </w:lvl>
   </w:abstractNum>
-  <w:abstractNum w:abstractNumId="6" w15:restartNumberingAfterBreak="0">
+  <w:abstractNum w:abstractNumId="7" w15:restartNumberingAfterBreak="0">
     <w:nsid w:val="5F0463C2"/>
     <w:multiLevelType w:val="hybridMultilevel"/>
     <w:tmpl w:val="9A483DCC"/>
@@ -5075,7 +5535,7 @@
       </w:rPr>
     </w:lvl>
   </w:abstractNum>
-  <w:abstractNum w:abstractNumId="7" w15:restartNumberingAfterBreak="0">
+  <w:abstractNum w:abstractNumId="8" w15:restartNumberingAfterBreak="0">
     <w:nsid w:val="60685188"/>
     <w:multiLevelType w:val="hybridMultilevel"/>
     <w:tmpl w:val="220EE106"/>
@@ -5167,7 +5627,7 @@
       </w:pPr>
     </w:lvl>
   </w:abstractNum>
-  <w:abstractNum w:abstractNumId="8" w15:restartNumberingAfterBreak="0">
+  <w:abstractNum w:abstractNumId="9" w15:restartNumberingAfterBreak="0">
     <w:nsid w:val="615F49E3"/>
     <w:multiLevelType w:val="hybridMultilevel"/>
     <w:tmpl w:val="82069DB0"/>
@@ -5256,7 +5716,7 @@
       </w:pPr>
     </w:lvl>
   </w:abstractNum>
-  <w:abstractNum w:abstractNumId="9" w15:restartNumberingAfterBreak="0">
+  <w:abstractNum w:abstractNumId="10" w15:restartNumberingAfterBreak="0">
     <w:nsid w:val="68CF2CD6"/>
     <w:multiLevelType w:val="hybridMultilevel"/>
     <w:tmpl w:val="ABE647EE"/>
@@ -5368,7 +5828,7 @@
       </w:rPr>
     </w:lvl>
   </w:abstractNum>
-  <w:abstractNum w:abstractNumId="10" w15:restartNumberingAfterBreak="0">
+  <w:abstractNum w:abstractNumId="11" w15:restartNumberingAfterBreak="0">
     <w:nsid w:val="73CB104C"/>
     <w:multiLevelType w:val="hybridMultilevel"/>
     <w:tmpl w:val="8482D0A8"/>
@@ -5457,7 +5917,7 @@
       </w:pPr>
     </w:lvl>
   </w:abstractNum>
-  <w:abstractNum w:abstractNumId="11" w15:restartNumberingAfterBreak="0">
+  <w:abstractNum w:abstractNumId="12" w15:restartNumberingAfterBreak="0">
     <w:nsid w:val="7CDC6A94"/>
     <w:multiLevelType w:val="hybridMultilevel"/>
     <w:tmpl w:val="C77C9D36"/>
@@ -5544,40 +6004,43 @@
     </w:lvl>
   </w:abstractNum>
   <w:num w:numId="1">
+    <w:abstractNumId w:val="3"/>
+  </w:num>
+  <w:num w:numId="2">
     <w:abstractNumId w:val="2"/>
   </w:num>
-  <w:num w:numId="2">
-    <w:abstractNumId w:val="1"/>
-  </w:num>
   <w:num w:numId="3">
-    <w:abstractNumId w:val="10"/>
+    <w:abstractNumId w:val="11"/>
   </w:num>
   <w:num w:numId="4">
-    <w:abstractNumId w:val="5"/>
+    <w:abstractNumId w:val="6"/>
   </w:num>
   <w:num w:numId="5">
-    <w:abstractNumId w:val="8"/>
+    <w:abstractNumId w:val="9"/>
   </w:num>
   <w:num w:numId="6">
     <w:abstractNumId w:val="0"/>
   </w:num>
   <w:num w:numId="7">
+    <w:abstractNumId w:val="8"/>
+  </w:num>
+  <w:num w:numId="8">
+    <w:abstractNumId w:val="4"/>
+  </w:num>
+  <w:num w:numId="9">
+    <w:abstractNumId w:val="5"/>
+  </w:num>
+  <w:num w:numId="10">
+    <w:abstractNumId w:val="10"/>
+  </w:num>
+  <w:num w:numId="11">
+    <w:abstractNumId w:val="12"/>
+  </w:num>
+  <w:num w:numId="12">
     <w:abstractNumId w:val="7"/>
   </w:num>
-  <w:num w:numId="8">
-    <w:abstractNumId w:val="3"/>
-  </w:num>
-  <w:num w:numId="9">
-    <w:abstractNumId w:val="4"/>
-  </w:num>
-  <w:num w:numId="10">
-    <w:abstractNumId w:val="9"/>
-  </w:num>
-  <w:num w:numId="11">
-    <w:abstractNumId w:val="11"/>
-  </w:num>
-  <w:num w:numId="12">
-    <w:abstractNumId w:val="6"/>
+  <w:num w:numId="13">
+    <w:abstractNumId w:val="1"/>
   </w:num>
 </w:numbering>
 </file>

</xml_diff>